<commit_message>
Improving Fight System and Lootboxes
</commit_message>
<xml_diff>
--- a/Plot.docx
+++ b/Plot.docx
@@ -43,8 +43,16 @@
         <w:rPr>
           <w:lang w:val="en-US"/>
         </w:rPr>
-        <w:t xml:space="preserve"> Milim</w:t>
-      </w:r>
+        <w:t xml:space="preserve"> </w:t>
+      </w:r>
+      <w:proofErr w:type="spellStart"/>
+      <w:r>
+        <w:rPr>
+          <w:lang w:val="en-US"/>
+        </w:rPr>
+        <w:t>Milim</w:t>
+      </w:r>
+      <w:proofErr w:type="spellEnd"/>
     </w:p>
     <w:p>
       <w:pPr>
@@ -81,12 +89,14 @@
         </w:rPr>
         <w:t xml:space="preserve">Introduction to the Church of </w:t>
       </w:r>
+      <w:proofErr w:type="spellStart"/>
       <w:r>
         <w:rPr>
           <w:lang w:val="en-US"/>
         </w:rPr>
         <w:t>aurus</w:t>
       </w:r>
+      <w:proofErr w:type="spellEnd"/>
       <w:r>
         <w:rPr>
           <w:lang w:val="en-US"/>
@@ -199,8 +209,16 @@
         <w:rPr>
           <w:lang w:val="en-US"/>
         </w:rPr>
-        <w:t xml:space="preserve"> Heidra</w:t>
-      </w:r>
+        <w:t xml:space="preserve"> </w:t>
+      </w:r>
+      <w:proofErr w:type="spellStart"/>
+      <w:r>
+        <w:rPr>
+          <w:lang w:val="en-US"/>
+        </w:rPr>
+        <w:t>Heidra</w:t>
+      </w:r>
+      <w:proofErr w:type="spellEnd"/>
     </w:p>
     <w:p>
       <w:pPr>
@@ -532,7 +550,21 @@
         <w:rPr>
           <w:lang w:val="en-US"/>
         </w:rPr>
-        <w:t xml:space="preserve">Sir Lanzen </w:t>
+        <w:t xml:space="preserve">Sir </w:t>
+      </w:r>
+      <w:proofErr w:type="spellStart"/>
+      <w:r>
+        <w:rPr>
+          <w:lang w:val="en-US"/>
+        </w:rPr>
+        <w:t>Lanzen</w:t>
+      </w:r>
+      <w:proofErr w:type="spellEnd"/>
+      <w:r>
+        <w:rPr>
+          <w:lang w:val="en-US"/>
+        </w:rPr>
+        <w:t xml:space="preserve"> </w:t>
       </w:r>
     </w:p>
     <w:p>
@@ -586,8 +618,30 @@
         <w:rPr>
           <w:lang w:val="en-US"/>
         </w:rPr>
-        <w:t>Beer, Nashfel, Malzenhopf</w:t>
-      </w:r>
+        <w:t xml:space="preserve">Beer, </w:t>
+      </w:r>
+      <w:proofErr w:type="spellStart"/>
+      <w:r>
+        <w:rPr>
+          <w:lang w:val="en-US"/>
+        </w:rPr>
+        <w:t>Nashfel</w:t>
+      </w:r>
+      <w:proofErr w:type="spellEnd"/>
+      <w:r>
+        <w:rPr>
+          <w:lang w:val="en-US"/>
+        </w:rPr>
+        <w:t xml:space="preserve">, </w:t>
+      </w:r>
+      <w:proofErr w:type="spellStart"/>
+      <w:r>
+        <w:rPr>
+          <w:lang w:val="en-US"/>
+        </w:rPr>
+        <w:t>Malzenhopf</w:t>
+      </w:r>
+      <w:proofErr w:type="spellEnd"/>
     </w:p>
     <w:p>
       <w:pPr>
@@ -654,7 +708,21 @@
         <w:rPr>
           <w:lang w:val="en-US"/>
         </w:rPr>
-        <w:t xml:space="preserve">Buy map from Heidra </w:t>
+        <w:t xml:space="preserve">Buy map from </w:t>
+      </w:r>
+      <w:proofErr w:type="spellStart"/>
+      <w:r>
+        <w:rPr>
+          <w:lang w:val="en-US"/>
+        </w:rPr>
+        <w:t>Heidra</w:t>
+      </w:r>
+      <w:proofErr w:type="spellEnd"/>
+      <w:r>
+        <w:rPr>
+          <w:lang w:val="en-US"/>
+        </w:rPr>
+        <w:t xml:space="preserve"> </w:t>
       </w:r>
     </w:p>
     <w:p>
@@ -674,17 +742,39 @@
         </w:rPr>
         <w:t xml:space="preserve">Grade </w:t>
       </w:r>
-      <w:r>
-        <w:rPr>
-          <w:lang w:val="en-US"/>
-        </w:rPr>
-        <w:t xml:space="preserve">grade </w:t>
-      </w:r>
-      <w:r>
-        <w:rPr>
-          <w:lang w:val="en-US"/>
-        </w:rPr>
-        <w:t xml:space="preserve">1 slime in Baltorf </w:t>
+      <w:proofErr w:type="spellStart"/>
+      <w:r>
+        <w:rPr>
+          <w:lang w:val="en-US"/>
+        </w:rPr>
+        <w:t>grade</w:t>
+      </w:r>
+      <w:proofErr w:type="spellEnd"/>
+      <w:r>
+        <w:rPr>
+          <w:lang w:val="en-US"/>
+        </w:rPr>
+        <w:t xml:space="preserve"> </w:t>
+      </w:r>
+      <w:r>
+        <w:rPr>
+          <w:lang w:val="en-US"/>
+        </w:rPr>
+        <w:t xml:space="preserve">1 slime in </w:t>
+      </w:r>
+      <w:proofErr w:type="spellStart"/>
+      <w:r>
+        <w:rPr>
+          <w:lang w:val="en-US"/>
+        </w:rPr>
+        <w:t>Baltorf</w:t>
+      </w:r>
+      <w:proofErr w:type="spellEnd"/>
+      <w:r>
+        <w:rPr>
+          <w:lang w:val="en-US"/>
+        </w:rPr>
+        <w:t xml:space="preserve"> </w:t>
       </w:r>
       <w:r>
         <w:rPr>
@@ -754,13 +844,41 @@
         <w:rPr>
           <w:lang w:val="en-US"/>
         </w:rPr>
-        <w:t xml:space="preserve"> prisoners A</w:t>
-      </w:r>
-      <w:r>
-        <w:rPr>
-          <w:lang w:val="en-US"/>
-        </w:rPr>
-        <w:t xml:space="preserve">zarnos in Valbergen </w:t>
+        <w:t xml:space="preserve"> prisoners </w:t>
+      </w:r>
+      <w:proofErr w:type="spellStart"/>
+      <w:r>
+        <w:rPr>
+          <w:lang w:val="en-US"/>
+        </w:rPr>
+        <w:t>A</w:t>
+      </w:r>
+      <w:r>
+        <w:rPr>
+          <w:lang w:val="en-US"/>
+        </w:rPr>
+        <w:t>zarnos</w:t>
+      </w:r>
+      <w:proofErr w:type="spellEnd"/>
+      <w:r>
+        <w:rPr>
+          <w:lang w:val="en-US"/>
+        </w:rPr>
+        <w:t xml:space="preserve"> in </w:t>
+      </w:r>
+      <w:proofErr w:type="spellStart"/>
+      <w:r>
+        <w:rPr>
+          <w:lang w:val="en-US"/>
+        </w:rPr>
+        <w:t>Valbergen</w:t>
+      </w:r>
+      <w:proofErr w:type="spellEnd"/>
+      <w:r>
+        <w:rPr>
+          <w:lang w:val="en-US"/>
+        </w:rPr>
+        <w:t xml:space="preserve"> </w:t>
       </w:r>
     </w:p>
     <w:p>
@@ -790,8 +908,16 @@
         <w:rPr>
           <w:lang w:val="en-US"/>
         </w:rPr>
-        <w:t xml:space="preserve"> in Melpen</w:t>
-      </w:r>
+        <w:t xml:space="preserve"> in </w:t>
+      </w:r>
+      <w:proofErr w:type="spellStart"/>
+      <w:r>
+        <w:rPr>
+          <w:lang w:val="en-US"/>
+        </w:rPr>
+        <w:t>Melpen</w:t>
+      </w:r>
+      <w:proofErr w:type="spellEnd"/>
       <w:r>
         <w:rPr>
           <w:lang w:val="en-US"/>
@@ -869,7 +995,21 @@
         <w:rPr>
           <w:lang w:val="en-US"/>
         </w:rPr>
-        <w:t xml:space="preserve">Kill Sir Lanzen or get help from Larisa </w:t>
+        <w:t xml:space="preserve">Kill Sir </w:t>
+      </w:r>
+      <w:proofErr w:type="spellStart"/>
+      <w:r>
+        <w:rPr>
+          <w:lang w:val="en-US"/>
+        </w:rPr>
+        <w:t>Lanzen</w:t>
+      </w:r>
+      <w:proofErr w:type="spellEnd"/>
+      <w:r>
+        <w:rPr>
+          <w:lang w:val="en-US"/>
+        </w:rPr>
+        <w:t xml:space="preserve"> or get help from Larisa </w:t>
       </w:r>
       <w:r>
         <w:rPr>
@@ -909,7 +1049,21 @@
         <w:rPr>
           <w:lang w:val="en-US"/>
         </w:rPr>
-        <w:t xml:space="preserve">Go on grade 2 quest with Sir Lanzen and Jorgen </w:t>
+        <w:t xml:space="preserve">Go on grade 2 quest with Sir </w:t>
+      </w:r>
+      <w:proofErr w:type="spellStart"/>
+      <w:r>
+        <w:rPr>
+          <w:lang w:val="en-US"/>
+        </w:rPr>
+        <w:t>Lanzen</w:t>
+      </w:r>
+      <w:proofErr w:type="spellEnd"/>
+      <w:r>
+        <w:rPr>
+          <w:lang w:val="en-US"/>
+        </w:rPr>
+        <w:t xml:space="preserve"> and Jorgen </w:t>
       </w:r>
     </w:p>
     <w:p>
@@ -945,7 +1099,21 @@
         <w:rPr>
           <w:lang w:val="en-US"/>
         </w:rPr>
-        <w:t xml:space="preserve">Decide whether to kill Sir Lanzen or not </w:t>
+        <w:t xml:space="preserve">Decide whether to kill Sir </w:t>
+      </w:r>
+      <w:proofErr w:type="spellStart"/>
+      <w:r>
+        <w:rPr>
+          <w:lang w:val="en-US"/>
+        </w:rPr>
+        <w:t>Lanzen</w:t>
+      </w:r>
+      <w:proofErr w:type="spellEnd"/>
+      <w:r>
+        <w:rPr>
+          <w:lang w:val="en-US"/>
+        </w:rPr>
+        <w:t xml:space="preserve"> or not </w:t>
       </w:r>
     </w:p>
     <w:p>
@@ -1019,7 +1187,21 @@
         <w:rPr>
           <w:lang w:val="en-US"/>
         </w:rPr>
-        <w:t xml:space="preserve">Meeting with Milim </w:t>
+        <w:t xml:space="preserve">Meeting with </w:t>
+      </w:r>
+      <w:proofErr w:type="spellStart"/>
+      <w:r>
+        <w:rPr>
+          <w:lang w:val="en-US"/>
+        </w:rPr>
+        <w:t>Milim</w:t>
+      </w:r>
+      <w:proofErr w:type="spellEnd"/>
+      <w:r>
+        <w:rPr>
+          <w:lang w:val="en-US"/>
+        </w:rPr>
+        <w:t xml:space="preserve"> </w:t>
       </w:r>
     </w:p>
     <w:p>
@@ -1037,7 +1219,21 @@
         <w:rPr>
           <w:lang w:val="en-US"/>
         </w:rPr>
-        <w:t xml:space="preserve">Grade 2 quest Jalhamm bracelet </w:t>
+        <w:t xml:space="preserve">Grade 2 quest </w:t>
+      </w:r>
+      <w:proofErr w:type="spellStart"/>
+      <w:r>
+        <w:rPr>
+          <w:lang w:val="en-US"/>
+        </w:rPr>
+        <w:t>Jalhamm</w:t>
+      </w:r>
+      <w:proofErr w:type="spellEnd"/>
+      <w:r>
+        <w:rPr>
+          <w:lang w:val="en-US"/>
+        </w:rPr>
+        <w:t xml:space="preserve"> bracelet </w:t>
       </w:r>
     </w:p>
     <w:p>
@@ -1087,11 +1283,19 @@
           <w:lang w:val="en-US"/>
         </w:rPr>
       </w:pPr>
-      <w:r>
-        <w:rPr>
-          <w:lang w:val="en-US"/>
-        </w:rPr>
-        <w:t xml:space="preserve">Yalim </w:t>
+      <w:proofErr w:type="spellStart"/>
+      <w:r>
+        <w:rPr>
+          <w:lang w:val="en-US"/>
+        </w:rPr>
+        <w:t>Yalim</w:t>
+      </w:r>
+      <w:proofErr w:type="spellEnd"/>
+      <w:r>
+        <w:rPr>
+          <w:lang w:val="en-US"/>
+        </w:rPr>
+        <w:t xml:space="preserve"> </w:t>
       </w:r>
       <w:r>
         <w:rPr>
@@ -1302,31 +1506,143 @@
         <w:rPr>
           <w:lang w:val="fr-FR"/>
         </w:rPr>
-        <w:t>Dimitri dwarf, elf äyolpa, bern bon</w:t>
-      </w:r>
+        <w:t xml:space="preserve">Dimitri </w:t>
+      </w:r>
+      <w:proofErr w:type="spellStart"/>
       <w:r>
         <w:rPr>
           <w:lang w:val="fr-FR"/>
         </w:rPr>
-        <w:t xml:space="preserve"> barn orcs, min cat-human, marie human </w:t>
-      </w:r>
-    </w:p>
-    <w:p>
-      <w:pPr>
-        <w:pStyle w:val="Listenabsatz"/>
-        <w:numPr>
-          <w:ilvl w:val="0"/>
-          <w:numId w:val="2"/>
-        </w:numPr>
-        <w:rPr>
-          <w:lang w:val="en-US"/>
-        </w:rPr>
-      </w:pPr>
-      <w:r>
-        <w:rPr>
-          <w:lang w:val="en-US"/>
-        </w:rPr>
-        <w:t xml:space="preserve">Treasure of Xenathon </w:t>
+        <w:t>dwarf</w:t>
+      </w:r>
+      <w:proofErr w:type="spellEnd"/>
+      <w:r>
+        <w:rPr>
+          <w:lang w:val="fr-FR"/>
+        </w:rPr>
+        <w:t xml:space="preserve">, </w:t>
+      </w:r>
+      <w:proofErr w:type="spellStart"/>
+      <w:r>
+        <w:rPr>
+          <w:lang w:val="fr-FR"/>
+        </w:rPr>
+        <w:t>elf</w:t>
+      </w:r>
+      <w:proofErr w:type="spellEnd"/>
+      <w:r>
+        <w:rPr>
+          <w:lang w:val="fr-FR"/>
+        </w:rPr>
+        <w:t xml:space="preserve"> </w:t>
+      </w:r>
+      <w:proofErr w:type="spellStart"/>
+      <w:r>
+        <w:rPr>
+          <w:lang w:val="fr-FR"/>
+        </w:rPr>
+        <w:t>äyolpa</w:t>
+      </w:r>
+      <w:proofErr w:type="spellEnd"/>
+      <w:r>
+        <w:rPr>
+          <w:lang w:val="fr-FR"/>
+        </w:rPr>
+        <w:t xml:space="preserve">, </w:t>
+      </w:r>
+      <w:proofErr w:type="spellStart"/>
+      <w:r>
+        <w:rPr>
+          <w:lang w:val="fr-FR"/>
+        </w:rPr>
+        <w:t>bern</w:t>
+      </w:r>
+      <w:proofErr w:type="spellEnd"/>
+      <w:r>
+        <w:rPr>
+          <w:lang w:val="fr-FR"/>
+        </w:rPr>
+        <w:t xml:space="preserve"> bon</w:t>
+      </w:r>
+      <w:r>
+        <w:rPr>
+          <w:lang w:val="fr-FR"/>
+        </w:rPr>
+        <w:t xml:space="preserve"> barn </w:t>
+      </w:r>
+      <w:proofErr w:type="spellStart"/>
+      <w:r>
+        <w:rPr>
+          <w:lang w:val="fr-FR"/>
+        </w:rPr>
+        <w:t>orcs</w:t>
+      </w:r>
+      <w:proofErr w:type="spellEnd"/>
+      <w:r>
+        <w:rPr>
+          <w:lang w:val="fr-FR"/>
+        </w:rPr>
+        <w:t>, min cat-</w:t>
+      </w:r>
+      <w:proofErr w:type="spellStart"/>
+      <w:r>
+        <w:rPr>
+          <w:lang w:val="fr-FR"/>
+        </w:rPr>
+        <w:t>human</w:t>
+      </w:r>
+      <w:proofErr w:type="spellEnd"/>
+      <w:r>
+        <w:rPr>
+          <w:lang w:val="fr-FR"/>
+        </w:rPr>
+        <w:t xml:space="preserve">, marie </w:t>
+      </w:r>
+      <w:proofErr w:type="spellStart"/>
+      <w:r>
+        <w:rPr>
+          <w:lang w:val="fr-FR"/>
+        </w:rPr>
+        <w:t>human</w:t>
+      </w:r>
+      <w:proofErr w:type="spellEnd"/>
+      <w:r>
+        <w:rPr>
+          <w:lang w:val="fr-FR"/>
+        </w:rPr>
+        <w:t xml:space="preserve"> </w:t>
+      </w:r>
+    </w:p>
+    <w:p>
+      <w:pPr>
+        <w:pStyle w:val="Listenabsatz"/>
+        <w:numPr>
+          <w:ilvl w:val="0"/>
+          <w:numId w:val="2"/>
+        </w:numPr>
+        <w:rPr>
+          <w:lang w:val="en-US"/>
+        </w:rPr>
+      </w:pPr>
+      <w:r>
+        <w:rPr>
+          <w:lang w:val="en-US"/>
+        </w:rPr>
+        <w:t xml:space="preserve">Treasure of </w:t>
+      </w:r>
+      <w:proofErr w:type="spellStart"/>
+      <w:r>
+        <w:rPr>
+          <w:lang w:val="en-US"/>
+        </w:rPr>
+        <w:t>Xenathon</w:t>
+      </w:r>
+      <w:proofErr w:type="spellEnd"/>
+      <w:r>
+        <w:rPr>
+          <w:lang w:val="en-US"/>
+        </w:rPr>
+        <w:t xml:space="preserve"> </w:t>
       </w:r>
       <w:r>
         <w:rPr>
@@ -1356,7 +1672,35 @@
         <w:rPr>
           <w:lang w:val="fr-FR"/>
         </w:rPr>
-        <w:t xml:space="preserve">Test fight against barn </w:t>
+        <w:t xml:space="preserve">Test </w:t>
+      </w:r>
+      <w:proofErr w:type="spellStart"/>
+      <w:r>
+        <w:rPr>
+          <w:lang w:val="fr-FR"/>
+        </w:rPr>
+        <w:t>fight</w:t>
+      </w:r>
+      <w:proofErr w:type="spellEnd"/>
+      <w:r>
+        <w:rPr>
+          <w:lang w:val="fr-FR"/>
+        </w:rPr>
+        <w:t xml:space="preserve"> </w:t>
+      </w:r>
+      <w:proofErr w:type="spellStart"/>
+      <w:r>
+        <w:rPr>
+          <w:lang w:val="fr-FR"/>
+        </w:rPr>
+        <w:t>against</w:t>
+      </w:r>
+      <w:proofErr w:type="spellEnd"/>
+      <w:r>
+        <w:rPr>
+          <w:lang w:val="fr-FR"/>
+        </w:rPr>
+        <w:t xml:space="preserve"> barn </w:t>
       </w:r>
     </w:p>
     <w:p>
@@ -1366,11 +1710,19 @@
           <w:lang w:val="en-US"/>
         </w:rPr>
       </w:pPr>
-      <w:r>
-        <w:rPr>
-          <w:lang w:val="en-US"/>
-        </w:rPr>
-        <w:t>Wellheim b</w:t>
+      <w:proofErr w:type="spellStart"/>
+      <w:r>
+        <w:rPr>
+          <w:lang w:val="en-US"/>
+        </w:rPr>
+        <w:t>Wellheim</w:t>
+      </w:r>
+      <w:proofErr w:type="spellEnd"/>
+      <w:r>
+        <w:rPr>
+          <w:lang w:val="en-US"/>
+        </w:rPr>
+        <w:t xml:space="preserve"> b</w:t>
       </w:r>
       <w:r>
         <w:rPr>
@@ -1430,7 +1782,21 @@
         <w:rPr>
           <w:lang w:val="en-US"/>
         </w:rPr>
-        <w:t xml:space="preserve">Storm and seaserpent </w:t>
+        <w:t xml:space="preserve">Storm and </w:t>
+      </w:r>
+      <w:proofErr w:type="spellStart"/>
+      <w:r>
+        <w:rPr>
+          <w:lang w:val="en-US"/>
+        </w:rPr>
+        <w:t>seaserpent</w:t>
+      </w:r>
+      <w:proofErr w:type="spellEnd"/>
+      <w:r>
+        <w:rPr>
+          <w:lang w:val="en-US"/>
+        </w:rPr>
+        <w:t xml:space="preserve"> </w:t>
       </w:r>
       <w:r>
         <w:rPr>
@@ -1474,11 +1840,19 @@
           <w:lang w:val="en-US"/>
         </w:rPr>
       </w:pPr>
-      <w:r>
-        <w:rPr>
-          <w:lang w:val="en-US"/>
-        </w:rPr>
-        <w:t xml:space="preserve">Wavestone </w:t>
+      <w:proofErr w:type="spellStart"/>
+      <w:r>
+        <w:rPr>
+          <w:lang w:val="en-US"/>
+        </w:rPr>
+        <w:t>Wavestone</w:t>
+      </w:r>
+      <w:proofErr w:type="spellEnd"/>
+      <w:r>
+        <w:rPr>
+          <w:lang w:val="en-US"/>
+        </w:rPr>
+        <w:t xml:space="preserve"> </w:t>
       </w:r>
     </w:p>
     <w:p>
@@ -1550,25 +1924,53 @@
         <w:rPr>
           <w:lang w:val="en-US"/>
         </w:rPr>
-        <w:t xml:space="preserve">Tell him about seawitch </w:t>
-      </w:r>
-    </w:p>
-    <w:p>
-      <w:pPr>
-        <w:pStyle w:val="Listenabsatz"/>
-        <w:numPr>
-          <w:ilvl w:val="0"/>
-          <w:numId w:val="2"/>
-        </w:numPr>
-        <w:rPr>
-          <w:lang w:val="en-US"/>
-        </w:rPr>
-      </w:pPr>
-      <w:r>
-        <w:rPr>
-          <w:lang w:val="en-US"/>
-        </w:rPr>
-        <w:t xml:space="preserve">Gets waterbreathing charm </w:t>
+        <w:t xml:space="preserve">Tell him about </w:t>
+      </w:r>
+      <w:proofErr w:type="spellStart"/>
+      <w:r>
+        <w:rPr>
+          <w:lang w:val="en-US"/>
+        </w:rPr>
+        <w:t>seawitch</w:t>
+      </w:r>
+      <w:proofErr w:type="spellEnd"/>
+      <w:r>
+        <w:rPr>
+          <w:lang w:val="en-US"/>
+        </w:rPr>
+        <w:t xml:space="preserve"> </w:t>
+      </w:r>
+    </w:p>
+    <w:p>
+      <w:pPr>
+        <w:pStyle w:val="Listenabsatz"/>
+        <w:numPr>
+          <w:ilvl w:val="0"/>
+          <w:numId w:val="2"/>
+        </w:numPr>
+        <w:rPr>
+          <w:lang w:val="en-US"/>
+        </w:rPr>
+      </w:pPr>
+      <w:r>
+        <w:rPr>
+          <w:lang w:val="en-US"/>
+        </w:rPr>
+        <w:t xml:space="preserve">Gets </w:t>
+      </w:r>
+      <w:proofErr w:type="spellStart"/>
+      <w:r>
+        <w:rPr>
+          <w:lang w:val="en-US"/>
+        </w:rPr>
+        <w:t>waterbreathing</w:t>
+      </w:r>
+      <w:proofErr w:type="spellEnd"/>
+      <w:r>
+        <w:rPr>
+          <w:lang w:val="en-US"/>
+        </w:rPr>
+        <w:t xml:space="preserve"> charm </w:t>
       </w:r>
     </w:p>
     <w:p>
@@ -1610,29 +2012,51 @@
           <w:lang w:val="en-US"/>
         </w:rPr>
       </w:pPr>
-      <w:r>
-        <w:rPr>
-          <w:lang w:val="en-US"/>
-        </w:rPr>
-        <w:t xml:space="preserve">Seawitch </w:t>
-      </w:r>
-    </w:p>
-    <w:p>
-      <w:pPr>
-        <w:pStyle w:val="Listenabsatz"/>
-        <w:numPr>
-          <w:ilvl w:val="0"/>
-          <w:numId w:val="2"/>
-        </w:numPr>
-        <w:rPr>
-          <w:lang w:val="en-US"/>
-        </w:rPr>
-      </w:pPr>
-      <w:r>
-        <w:rPr>
-          <w:lang w:val="en-US"/>
-        </w:rPr>
-        <w:t xml:space="preserve">Fight with seaserpent Spence </w:t>
+      <w:proofErr w:type="spellStart"/>
+      <w:r>
+        <w:rPr>
+          <w:lang w:val="en-US"/>
+        </w:rPr>
+        <w:t>Seawitch</w:t>
+      </w:r>
+      <w:proofErr w:type="spellEnd"/>
+      <w:r>
+        <w:rPr>
+          <w:lang w:val="en-US"/>
+        </w:rPr>
+        <w:t xml:space="preserve"> </w:t>
+      </w:r>
+    </w:p>
+    <w:p>
+      <w:pPr>
+        <w:pStyle w:val="Listenabsatz"/>
+        <w:numPr>
+          <w:ilvl w:val="0"/>
+          <w:numId w:val="2"/>
+        </w:numPr>
+        <w:rPr>
+          <w:lang w:val="en-US"/>
+        </w:rPr>
+      </w:pPr>
+      <w:r>
+        <w:rPr>
+          <w:lang w:val="en-US"/>
+        </w:rPr>
+        <w:t xml:space="preserve">Fight with </w:t>
+      </w:r>
+      <w:proofErr w:type="spellStart"/>
+      <w:r>
+        <w:rPr>
+          <w:lang w:val="en-US"/>
+        </w:rPr>
+        <w:t>seaserpent</w:t>
+      </w:r>
+      <w:proofErr w:type="spellEnd"/>
+      <w:r>
+        <w:rPr>
+          <w:lang w:val="en-US"/>
+        </w:rPr>
+        <w:t xml:space="preserve"> Spence </w:t>
       </w:r>
       <w:r>
         <w:rPr>
@@ -1696,7 +2120,21 @@
         <w:rPr>
           <w:lang w:val="en-US"/>
         </w:rPr>
-        <w:t xml:space="preserve">Fight with seawitch Endra </w:t>
+        <w:t xml:space="preserve">Fight with </w:t>
+      </w:r>
+      <w:proofErr w:type="spellStart"/>
+      <w:r>
+        <w:rPr>
+          <w:lang w:val="en-US"/>
+        </w:rPr>
+        <w:t>seawitch</w:t>
+      </w:r>
+      <w:proofErr w:type="spellEnd"/>
+      <w:r>
+        <w:rPr>
+          <w:lang w:val="en-US"/>
+        </w:rPr>
+        <w:t xml:space="preserve"> Endra </w:t>
       </w:r>
       <w:r>
         <w:rPr>
@@ -1767,8 +2205,16 @@
         <w:rPr>
           <w:lang w:val="en-US"/>
         </w:rPr>
-        <w:t>The Xenathon</w:t>
-      </w:r>
+        <w:t xml:space="preserve">The </w:t>
+      </w:r>
+      <w:proofErr w:type="spellStart"/>
+      <w:r>
+        <w:rPr>
+          <w:lang w:val="en-US"/>
+        </w:rPr>
+        <w:t>Xenathon</w:t>
+      </w:r>
+      <w:proofErr w:type="spellEnd"/>
     </w:p>
     <w:p>
       <w:pPr>
@@ -1799,7 +2245,21 @@
         <w:rPr>
           <w:lang w:val="en-US"/>
         </w:rPr>
-        <w:t>Go to Ralenburg for grade 7 labyrinth quest and find ring of the undead queen</w:t>
+        <w:t xml:space="preserve">Go to </w:t>
+      </w:r>
+      <w:proofErr w:type="spellStart"/>
+      <w:r>
+        <w:rPr>
+          <w:lang w:val="en-US"/>
+        </w:rPr>
+        <w:t>Ralenburg</w:t>
+      </w:r>
+      <w:proofErr w:type="spellEnd"/>
+      <w:r>
+        <w:rPr>
+          <w:lang w:val="en-US"/>
+        </w:rPr>
+        <w:t xml:space="preserve"> for grade 7 labyrinth quest and find ring of the undead queen</w:t>
       </w:r>
     </w:p>
     <w:p>
@@ -1890,8 +2350,16 @@
         <w:rPr>
           <w:lang w:val="en-US"/>
         </w:rPr>
-        <w:t>Arriving in Ralenburg</w:t>
-      </w:r>
+        <w:t xml:space="preserve">Arriving in </w:t>
+      </w:r>
+      <w:proofErr w:type="spellStart"/>
+      <w:r>
+        <w:rPr>
+          <w:lang w:val="en-US"/>
+        </w:rPr>
+        <w:t>Ralenburg</w:t>
+      </w:r>
+      <w:proofErr w:type="spellEnd"/>
     </w:p>
     <w:p>
       <w:pPr>
@@ -1986,7 +2454,91 @@
         <w:rPr>
           <w:lang w:val="en-US"/>
         </w:rPr>
-        <w:t xml:space="preserve">Party: Jorgen, Dol Heron grade 7, Naja elf, Umbra human, Alexander elf, sirra orc, kardo human, felgen priest, quando goblin and ziam human, gunt dwarf </w:t>
+        <w:t xml:space="preserve">Party: Jorgen, Dol Heron grade 7, Naja elf, Umbra human, Alexander elf, </w:t>
+      </w:r>
+      <w:proofErr w:type="spellStart"/>
+      <w:r>
+        <w:rPr>
+          <w:lang w:val="en-US"/>
+        </w:rPr>
+        <w:t>sirra</w:t>
+      </w:r>
+      <w:proofErr w:type="spellEnd"/>
+      <w:r>
+        <w:rPr>
+          <w:lang w:val="en-US"/>
+        </w:rPr>
+        <w:t xml:space="preserve"> orc, </w:t>
+      </w:r>
+      <w:proofErr w:type="spellStart"/>
+      <w:r>
+        <w:rPr>
+          <w:lang w:val="en-US"/>
+        </w:rPr>
+        <w:t>kardo</w:t>
+      </w:r>
+      <w:proofErr w:type="spellEnd"/>
+      <w:r>
+        <w:rPr>
+          <w:lang w:val="en-US"/>
+        </w:rPr>
+        <w:t xml:space="preserve"> human, </w:t>
+      </w:r>
+      <w:proofErr w:type="spellStart"/>
+      <w:r>
+        <w:rPr>
+          <w:lang w:val="en-US"/>
+        </w:rPr>
+        <w:t>felgen</w:t>
+      </w:r>
+      <w:proofErr w:type="spellEnd"/>
+      <w:r>
+        <w:rPr>
+          <w:lang w:val="en-US"/>
+        </w:rPr>
+        <w:t xml:space="preserve"> priest, </w:t>
+      </w:r>
+      <w:proofErr w:type="spellStart"/>
+      <w:r>
+        <w:rPr>
+          <w:lang w:val="en-US"/>
+        </w:rPr>
+        <w:t>quando</w:t>
+      </w:r>
+      <w:proofErr w:type="spellEnd"/>
+      <w:r>
+        <w:rPr>
+          <w:lang w:val="en-US"/>
+        </w:rPr>
+        <w:t xml:space="preserve"> goblin and </w:t>
+      </w:r>
+      <w:proofErr w:type="spellStart"/>
+      <w:r>
+        <w:rPr>
+          <w:lang w:val="en-US"/>
+        </w:rPr>
+        <w:t>ziam</w:t>
+      </w:r>
+      <w:proofErr w:type="spellEnd"/>
+      <w:r>
+        <w:rPr>
+          <w:lang w:val="en-US"/>
+        </w:rPr>
+        <w:t xml:space="preserve"> human, </w:t>
+      </w:r>
+      <w:proofErr w:type="spellStart"/>
+      <w:r>
+        <w:rPr>
+          <w:lang w:val="en-US"/>
+        </w:rPr>
+        <w:t>gunt</w:t>
+      </w:r>
+      <w:proofErr w:type="spellEnd"/>
+      <w:r>
+        <w:rPr>
+          <w:lang w:val="en-US"/>
+        </w:rPr>
+        <w:t xml:space="preserve"> dwarf </w:t>
       </w:r>
     </w:p>
     <w:p>
@@ -2054,8 +2606,30 @@
         <w:rPr>
           <w:lang w:val="en-US"/>
         </w:rPr>
-        <w:t>Fight and he looses but goes phase two with Darkin’Ha</w:t>
-      </w:r>
+        <w:t xml:space="preserve">Fight and he </w:t>
+      </w:r>
+      <w:proofErr w:type="spellStart"/>
+      <w:r>
+        <w:rPr>
+          <w:lang w:val="en-US"/>
+        </w:rPr>
+        <w:t>looses</w:t>
+      </w:r>
+      <w:proofErr w:type="spellEnd"/>
+      <w:r>
+        <w:rPr>
+          <w:lang w:val="en-US"/>
+        </w:rPr>
+        <w:t xml:space="preserve"> but goes phase two with </w:t>
+      </w:r>
+      <w:proofErr w:type="spellStart"/>
+      <w:r>
+        <w:rPr>
+          <w:lang w:val="en-US"/>
+        </w:rPr>
+        <w:t>Darkin’Ha</w:t>
+      </w:r>
+      <w:proofErr w:type="spellEnd"/>
     </w:p>
     <w:p>
       <w:pPr>
@@ -2104,8 +2678,16 @@
         <w:rPr>
           <w:lang w:val="en-US"/>
         </w:rPr>
-        <w:t>Teleport to desert Sil’Ir</w:t>
-      </w:r>
+        <w:t xml:space="preserve">Teleport to desert </w:t>
+      </w:r>
+      <w:proofErr w:type="spellStart"/>
+      <w:r>
+        <w:rPr>
+          <w:lang w:val="en-US"/>
+        </w:rPr>
+        <w:t>Sil’Ir</w:t>
+      </w:r>
+      <w:proofErr w:type="spellEnd"/>
     </w:p>
     <w:p>
       <w:pPr>
@@ -2140,8 +2722,16 @@
         <w:rPr>
           <w:lang w:val="en-US"/>
         </w:rPr>
-        <w:t>Master Hin’Op</w:t>
-      </w:r>
+        <w:t xml:space="preserve">Master </w:t>
+      </w:r>
+      <w:proofErr w:type="spellStart"/>
+      <w:r>
+        <w:rPr>
+          <w:lang w:val="en-US"/>
+        </w:rPr>
+        <w:t>Hin’Op</w:t>
+      </w:r>
+      <w:proofErr w:type="spellEnd"/>
     </w:p>
     <w:p>
       <w:pPr>
@@ -2556,11 +3146,19 @@
           <w:lang w:val="en-US"/>
         </w:rPr>
       </w:pPr>
-      <w:r>
-        <w:rPr>
-          <w:lang w:val="en-US"/>
-        </w:rPr>
-        <w:t>Milim, Sora and Lamila</w:t>
+      <w:proofErr w:type="spellStart"/>
+      <w:r>
+        <w:rPr>
+          <w:lang w:val="en-US"/>
+        </w:rPr>
+        <w:t>Milim</w:t>
+      </w:r>
+      <w:proofErr w:type="spellEnd"/>
+      <w:r>
+        <w:rPr>
+          <w:lang w:val="en-US"/>
+        </w:rPr>
+        <w:t>, Sora and Lamila</w:t>
       </w:r>
     </w:p>
     <w:p>
@@ -2664,7 +3262,21 @@
         <w:rPr>
           <w:lang w:val="en-US"/>
         </w:rPr>
-        <w:t xml:space="preserve">Tara explanation of Traumatien </w:t>
+        <w:t xml:space="preserve">Tara explanation of </w:t>
+      </w:r>
+      <w:proofErr w:type="spellStart"/>
+      <w:r>
+        <w:rPr>
+          <w:lang w:val="en-US"/>
+        </w:rPr>
+        <w:t>Traumatien</w:t>
+      </w:r>
+      <w:proofErr w:type="spellEnd"/>
+      <w:r>
+        <w:rPr>
+          <w:lang w:val="en-US"/>
+        </w:rPr>
+        <w:t xml:space="preserve"> </w:t>
       </w:r>
       <w:r>
         <w:rPr>
@@ -2786,186 +3398,11 @@
           <w:lang w:val="en-US"/>
         </w:rPr>
       </w:pPr>
-    </w:p>
-    <w:p>
-      <w:pPr>
-        <w:ind w:firstLine="0"/>
-        <w:rPr>
-          <w:u w:val="single"/>
-          <w:lang w:val="en-US"/>
-        </w:rPr>
-      </w:pPr>
-      <w:r>
-        <w:rPr>
-          <w:u w:val="single"/>
-          <w:lang w:val="en-US"/>
-        </w:rPr>
-        <w:t>To-Dos</w:t>
-      </w:r>
-    </w:p>
-    <w:p>
-      <w:pPr>
-        <w:pStyle w:val="Listenabsatz"/>
-        <w:numPr>
-          <w:ilvl w:val="0"/>
-          <w:numId w:val="2"/>
-        </w:numPr>
-      </w:pPr>
-      <w:r>
-        <w:t xml:space="preserve">System for Adventurer Points </w:t>
-      </w:r>
-    </w:p>
-    <w:p>
-      <w:pPr>
-        <w:pStyle w:val="Listenabsatz"/>
-        <w:numPr>
-          <w:ilvl w:val="0"/>
-          <w:numId w:val="2"/>
-        </w:numPr>
-        <w:rPr>
-          <w:lang w:val="en-US"/>
-        </w:rPr>
-      </w:pPr>
-      <w:r>
-        <w:rPr>
-          <w:lang w:val="en-US"/>
-        </w:rPr>
-        <w:t xml:space="preserve">Companion Logbook </w:t>
-      </w:r>
-      <w:r>
-        <w:sym w:font="Wingdings" w:char="F0E0"/>
-      </w:r>
-      <w:r>
-        <w:rPr>
-          <w:lang w:val="en-US"/>
-        </w:rPr>
-        <w:t xml:space="preserve"> 101 races and m</w:t>
-      </w:r>
-      <w:r>
-        <w:rPr>
-          <w:lang w:val="en-US"/>
-        </w:rPr>
-        <w:t xml:space="preserve">ore </w:t>
-      </w:r>
-    </w:p>
-    <w:p>
-      <w:pPr>
-        <w:pStyle w:val="Listenabsatz"/>
-        <w:numPr>
-          <w:ilvl w:val="0"/>
-          <w:numId w:val="2"/>
-        </w:numPr>
-      </w:pPr>
-      <w:r>
-        <w:t xml:space="preserve">Fightsystem </w:t>
-      </w:r>
-    </w:p>
-    <w:p>
-      <w:pPr>
-        <w:pStyle w:val="Listenabsatz"/>
-        <w:numPr>
-          <w:ilvl w:val="1"/>
-          <w:numId w:val="2"/>
-        </w:numPr>
-      </w:pPr>
-      <w:r>
-        <w:t>Fight loop</w:t>
-      </w:r>
-    </w:p>
-    <w:p>
-      <w:pPr>
-        <w:pStyle w:val="Listenabsatz"/>
-        <w:numPr>
-          <w:ilvl w:val="1"/>
-          <w:numId w:val="2"/>
-        </w:numPr>
-        <w:rPr>
-          <w:lang w:val="en-US"/>
-        </w:rPr>
-      </w:pPr>
-      <w:r>
-        <w:rPr>
-          <w:lang w:val="en-US"/>
-        </w:rPr>
-        <w:t>Player and enemies under f</w:t>
-      </w:r>
-      <w:r>
-        <w:rPr>
-          <w:lang w:val="en-US"/>
-        </w:rPr>
-        <w:t xml:space="preserve">ight class </w:t>
-      </w:r>
-    </w:p>
-    <w:p>
-      <w:pPr>
-        <w:pStyle w:val="Listenabsatz"/>
-        <w:numPr>
-          <w:ilvl w:val="0"/>
-          <w:numId w:val="2"/>
-        </w:numPr>
-      </w:pPr>
-      <w:r>
-        <w:t xml:space="preserve">Equipment stats </w:t>
-      </w:r>
-    </w:p>
-    <w:p>
-      <w:pPr>
-        <w:pStyle w:val="Listenabsatz"/>
-        <w:numPr>
-          <w:ilvl w:val="0"/>
-          <w:numId w:val="2"/>
-        </w:numPr>
-        <w:rPr>
-          <w:lang w:val="en-US"/>
-        </w:rPr>
-      </w:pPr>
-      <w:r>
-        <w:rPr>
-          <w:lang w:val="en-US"/>
-        </w:rPr>
-        <w:t>Stats from other interactions and d</w:t>
-      </w:r>
-      <w:r>
-        <w:rPr>
-          <w:lang w:val="en-US"/>
-        </w:rPr>
-        <w:t xml:space="preserve">ecisions </w:t>
-      </w:r>
-    </w:p>
-    <w:p>
-      <w:pPr>
-        <w:pStyle w:val="Listenabsatz"/>
-        <w:numPr>
-          <w:ilvl w:val="0"/>
-          <w:numId w:val="2"/>
-        </w:numPr>
-        <w:rPr>
-          <w:lang w:val="en-US"/>
-        </w:rPr>
-      </w:pPr>
-      <w:r>
-        <w:rPr>
-          <w:lang w:val="en-US"/>
-        </w:rPr>
-        <w:t xml:space="preserve">Gambling </w:t>
-      </w:r>
-    </w:p>
-    <w:p>
-      <w:pPr>
-        <w:pStyle w:val="Listenabsatz"/>
-        <w:numPr>
-          <w:ilvl w:val="0"/>
-          <w:numId w:val="2"/>
-        </w:numPr>
-        <w:rPr>
-          <w:lang w:val="en-US"/>
-        </w:rPr>
-      </w:pPr>
-      <w:r>
-        <w:rPr>
-          <w:lang w:val="en-US"/>
-        </w:rPr>
-        <w:t xml:space="preserve">Items to buy </w:t>
+      <w:r>
+        <w:rPr>
+          <w:lang w:val="en-US"/>
+        </w:rPr>
+        <w:t xml:space="preserve"> </w:t>
       </w:r>
     </w:p>
     <w:sectPr>

</xml_diff>